<commit_message>
Revised documentation and finalised UML diagrams
</commit_message>
<xml_diff>
--- a/doc/StRS_Operators_21-18.docx
+++ b/doc/StRS_Operators_21-18.docx
@@ -132,11 +132,6 @@
         </w:rPr>
         <w:t xml:space="preserve">Λειτουργοί Αυτοκινητοδρόμων</w:t>
       </w:r>
-      <w:r>
-        <w:rPr>
-          <w:rtl w:val="0"/>
-        </w:rPr>
-      </w:r>
     </w:p>
     <w:p>
       <w:pPr>
@@ -249,7 +244,23 @@
           <w:szCs w:val="24"/>
           <w:rtl w:val="0"/>
         </w:rPr>
-        <w:t xml:space="preserve">Κάθε λειτουργός θα μπορεί να εισέρχεται στη διαδικτυακή εφαρμογή του συστήματος είτε με τη χρήση διαπιστευτηρίων (username και password), είτε μέσω μίας εφαρμογής πιστοποίησης χρήστη ενός τρίτου συστήματος. Μέσω της εφαρμογής αυτής θα μπορεί να εκτελεί τις ακόλουθες λειτουργίες:</w:t>
+        <w:t xml:space="preserve">Κάθε λειτουργός θα μπορεί να εισέρχεται στη διαδικτυακή εφαρμογή του συστήματος είτε με τη χρήση διαπιστευτηρίων (username και password), είτε μέσω μίας εφαρμογής πιστοποίησης χρήστη ενός τρίτου συστήματος. Μέσω της </w:t>
+      </w:r>
+      <w:r>
+        <w:rPr>
+          <w:rFonts w:ascii="Times New Roman" w:cs="Times New Roman" w:eastAsia="Times New Roman" w:hAnsi="Times New Roman"/>
+          <w:rtl w:val="0"/>
+        </w:rPr>
+        <w:t xml:space="preserve">διαδικτυακής εφαρμογής</w:t>
+      </w:r>
+      <w:r>
+        <w:rPr>
+          <w:rFonts w:ascii="Times New Roman" w:cs="Times New Roman" w:eastAsia="Times New Roman" w:hAnsi="Times New Roman"/>
+          <w:sz w:val="24"/>
+          <w:szCs w:val="24"/>
+          <w:rtl w:val="0"/>
+        </w:rPr>
+        <w:t xml:space="preserve"> θα μπορεί να εκτελεί τις ακόλουθες λειτουργίες:</w:t>
       </w:r>
       <w:r>
         <w:rPr>
@@ -268,19 +279,39 @@
         <w:ind w:left="397" w:right="0" w:hanging="340"/>
         <w:jc w:val="both"/>
         <w:rPr>
-          <w:rFonts w:ascii="Times New Roman" w:cs="Times New Roman" w:eastAsia="Times New Roman" w:hAnsi="Times New Roman"/>
-          <w:sz w:val="24"/>
-          <w:szCs w:val="24"/>
-        </w:rPr>
-      </w:pPr>
-      <w:r>
-        <w:rPr>
-          <w:rFonts w:ascii="Times New Roman" w:cs="Times New Roman" w:eastAsia="Times New Roman" w:hAnsi="Times New Roman"/>
-          <w:sz w:val="24"/>
-          <w:szCs w:val="24"/>
-          <w:rtl w:val="0"/>
-        </w:rPr>
-        <w:t xml:space="preserve">Προβολή των τρεχουσών και των παρελθοντικών (διευθετημένων) οφειλών του από και προς τους υπόλοιπους λειτουργούς, συνοδευόμενες από μία περιληπτική ανάλυσή τους. </w:t>
+          <w:sz w:val="24"/>
+          <w:szCs w:val="24"/>
+        </w:rPr>
+      </w:pPr>
+      <w:r>
+        <w:rPr>
+          <w:rFonts w:ascii="Times New Roman" w:cs="Times New Roman" w:eastAsia="Times New Roman" w:hAnsi="Times New Roman"/>
+          <w:sz w:val="24"/>
+          <w:szCs w:val="24"/>
+          <w:rtl w:val="0"/>
+        </w:rPr>
+        <w:t xml:space="preserve">Προβολή των τρεχουσών και των παρελθοντικών (διευθετημένων) οφειλών του από και προς τους υπόλοιπους λειτουργούς, συνοδευόμενες από ανάλυσ</w:t>
+      </w:r>
+      <w:r>
+        <w:rPr>
+          <w:rFonts w:ascii="Times New Roman" w:cs="Times New Roman" w:eastAsia="Times New Roman" w:hAnsi="Times New Roman"/>
+          <w:rtl w:val="0"/>
+        </w:rPr>
+        <w:t xml:space="preserve">η δημιουργίας τους στο επιθυμητό επίπεδο λεπτομέρειας</w:t>
+      </w:r>
+      <w:r>
+        <w:rPr>
+          <w:rFonts w:ascii="Times New Roman" w:cs="Times New Roman" w:eastAsia="Times New Roman" w:hAnsi="Times New Roman"/>
+          <w:sz w:val="24"/>
+          <w:szCs w:val="24"/>
+          <w:rtl w:val="0"/>
+        </w:rPr>
+        <w:t xml:space="preserve">. </w:t>
+      </w:r>
+      <w:r>
+        <w:rPr>
+          <w:rtl w:val="0"/>
+        </w:rPr>
       </w:r>
     </w:p>
     <w:p>
@@ -294,7 +325,6 @@
         <w:ind w:left="397" w:right="0" w:hanging="340"/>
         <w:jc w:val="both"/>
         <w:rPr>
-          <w:rFonts w:ascii="Times New Roman" w:cs="Times New Roman" w:eastAsia="Times New Roman" w:hAnsi="Times New Roman"/>
           <w:sz w:val="24"/>
           <w:szCs w:val="24"/>
         </w:rPr>
@@ -307,6 +337,34 @@
           <w:rtl w:val="0"/>
         </w:rPr>
         <w:t xml:space="preserve">Κατ’ απαίτηση αναλυτική εμφάνιση όλων των διελεύσεων των οχημάτων στους σταθμούς διοδίων του λειτουργού, καθώς και όλων των χρήσεων των ηλεκτρονικών καρτών του λειτουργού, για επιλεγμένες χρονικές περιόδους.</w:t>
+      </w:r>
+      <w:r>
+        <w:rPr>
+          <w:rtl w:val="0"/>
+        </w:rPr>
+      </w:r>
+    </w:p>
+    <w:p>
+      <w:pPr>
+        <w:widowControl w:val="1"/>
+        <w:numPr>
+          <w:ilvl w:val="0"/>
+          <w:numId w:val="3"/>
+        </w:numPr>
+        <w:spacing w:after="0" w:before="120" w:lineRule="auto"/>
+        <w:ind w:left="397" w:right="0" w:hanging="340"/>
+        <w:jc w:val="both"/>
+        <w:rPr>
+          <w:rFonts w:ascii="Times New Roman" w:cs="Times New Roman" w:eastAsia="Times New Roman" w:hAnsi="Times New Roman"/>
+          <w:u w:val="none"/>
+        </w:rPr>
+      </w:pPr>
+      <w:r>
+        <w:rPr>
+          <w:rFonts w:ascii="Times New Roman" w:cs="Times New Roman" w:eastAsia="Times New Roman" w:hAnsi="Times New Roman"/>
+          <w:rtl w:val="0"/>
+        </w:rPr>
+        <w:t xml:space="preserve">Προβολή των παραπάνω πληροφοριών διελεύσεων και οφειλών σύμφωνα με τις ανάγκες του λειτουργού (λ.χ. με χρήση διαγραμμάτων), καθώς και λήψη τους σε μορφή αρχείου εάν απαιτείται.</w:t>
       </w:r>
     </w:p>
     <w:p>
@@ -426,7 +484,6 @@
         <w:ind w:left="340" w:right="0" w:hanging="340"/>
         <w:jc w:val="both"/>
         <w:rPr>
-          <w:rFonts w:ascii="Times New Roman" w:cs="Times New Roman" w:eastAsia="Times New Roman" w:hAnsi="Times New Roman"/>
           <w:sz w:val="24"/>
           <w:szCs w:val="24"/>
         </w:rPr>
@@ -439,6 +496,11 @@
           <w:rtl w:val="0"/>
         </w:rPr>
         <w:t xml:space="preserve">Η πρόσβαση στο σύστημα μέσω μίας αποκρίσιμης και φιλικής προς τον χρήστη ιστοσελίδας.</w:t>
+      </w:r>
+      <w:r>
+        <w:rPr>
+          <w:rtl w:val="0"/>
+        </w:rPr>
       </w:r>
     </w:p>
     <w:p>
@@ -452,7 +514,6 @@
         <w:ind w:left="340" w:right="0" w:hanging="340"/>
         <w:jc w:val="both"/>
         <w:rPr>
-          <w:rFonts w:ascii="Times New Roman" w:cs="Times New Roman" w:eastAsia="Times New Roman" w:hAnsi="Times New Roman"/>
           <w:sz w:val="24"/>
           <w:szCs w:val="24"/>
         </w:rPr>
@@ -465,6 +526,11 @@
           <w:rtl w:val="0"/>
         </w:rPr>
         <w:t xml:space="preserve">Ο περιορισμός των περιπτώσεων προβληματικής λειτουργίας (π.χ. server down, system offline) στο ελάχιστο.</w:t>
+      </w:r>
+      <w:r>
+        <w:rPr>
+          <w:rtl w:val="0"/>
+        </w:rPr>
       </w:r>
     </w:p>
     <w:p>
@@ -478,7 +544,6 @@
         <w:ind w:left="340" w:right="0" w:hanging="340"/>
         <w:jc w:val="both"/>
         <w:rPr>
-          <w:rFonts w:ascii="Times New Roman" w:cs="Times New Roman" w:eastAsia="Times New Roman" w:hAnsi="Times New Roman"/>
           <w:sz w:val="24"/>
           <w:szCs w:val="24"/>
         </w:rPr>
@@ -491,6 +556,11 @@
           <w:rtl w:val="0"/>
         </w:rPr>
         <w:t xml:space="preserve">Η δυνατότητα παρουσίασης των πληροφοριών οφειλών σε διαφορετικά επίπεδα ανάλυσης (από την εμφάνιση απλώς του συνολικού οφειλόμενου ποσού μέχρι και την παρουσίαση κάθε μεμονωμένης διέλευσης που δημιούργησε οφειλή), καθώς και με χρήση διαφορετικών φίλτρων (οφειλές ανά αυτοκινητόδρομο, ανά σταθμό διοδίων, ανά ημερομηνία κ.λ.) προκειμένου ο χρήστης να μπορεί εύκολα να εστιάζει στο επιθυμητό μόνο υποσύνολο της διαθέσιμης πληροφορίας.</w:t>
+      </w:r>
+      <w:r>
+        <w:rPr>
+          <w:rtl w:val="0"/>
+        </w:rPr>
       </w:r>
     </w:p>
     <w:p>
@@ -504,7 +574,6 @@
         <w:ind w:left="340" w:right="0" w:hanging="340"/>
         <w:jc w:val="both"/>
         <w:rPr>
-          <w:rFonts w:ascii="Times New Roman" w:cs="Times New Roman" w:eastAsia="Times New Roman" w:hAnsi="Times New Roman"/>
           <w:sz w:val="24"/>
           <w:szCs w:val="24"/>
         </w:rPr>
@@ -517,6 +586,11 @@
           <w:rtl w:val="0"/>
         </w:rPr>
         <w:t xml:space="preserve">Η αναλυτική τεκμηρίωση της δημιουργίας των οφειλών.</w:t>
+      </w:r>
+      <w:r>
+        <w:rPr>
+          <w:rtl w:val="0"/>
+        </w:rPr>
       </w:r>
     </w:p>
     <w:p>
@@ -530,7 +604,6 @@
         <w:ind w:left="340" w:right="0" w:hanging="340"/>
         <w:jc w:val="both"/>
         <w:rPr>
-          <w:rFonts w:ascii="Times New Roman" w:cs="Times New Roman" w:eastAsia="Times New Roman" w:hAnsi="Times New Roman"/>
           <w:sz w:val="24"/>
           <w:szCs w:val="24"/>
         </w:rPr>
@@ -543,6 +616,11 @@
           <w:rtl w:val="0"/>
         </w:rPr>
         <w:t xml:space="preserve">Ο αυτόματος και συνεπής συμψηφισμός οφειλών μεταξύ των λειτουργών κατά ημερομηνίες που οι ίδιοι ορίζουν.</w:t>
+      </w:r>
+      <w:r>
+        <w:rPr>
+          <w:rtl w:val="0"/>
+        </w:rPr>
       </w:r>
     </w:p>
     <w:p>
@@ -556,7 +634,6 @@
         <w:ind w:left="340" w:right="0" w:hanging="340"/>
         <w:jc w:val="both"/>
         <w:rPr>
-          <w:rFonts w:ascii="Times New Roman" w:cs="Times New Roman" w:eastAsia="Times New Roman" w:hAnsi="Times New Roman"/>
           <w:sz w:val="24"/>
           <w:szCs w:val="24"/>
         </w:rPr>
@@ -569,6 +646,11 @@
           <w:rtl w:val="0"/>
         </w:rPr>
         <w:t xml:space="preserve">Η ασφάλεια των προσωπικών δεδομένων του λειτουργού.</w:t>
+      </w:r>
+      <w:r>
+        <w:rPr>
+          <w:rtl w:val="0"/>
+        </w:rPr>
       </w:r>
     </w:p>
     <w:p>
@@ -836,8 +918,8 @@
       </w:r>
     </w:p>
     <w:sectPr>
-      <w:headerReference r:id="rId7" w:type="default"/>
-      <w:footerReference r:id="rId8" w:type="default"/>
+      <w:headerReference r:id="rId6" w:type="default"/>
+      <w:footerReference r:id="rId7" w:type="default"/>
       <w:pgSz w:h="16838" w:w="11906" w:orient="portrait"/>
       <w:pgMar w:bottom="1440" w:top="1440" w:left="1440" w:right="1440" w:header="708" w:footer="708"/>
       <w:pgNumType w:start="1"/>
@@ -852,7 +934,6 @@
     <w:pPr>
       <w:keepNext w:val="0"/>
       <w:keepLines w:val="0"/>
-      <w:pageBreakBefore w:val="0"/>
       <w:widowControl w:val="1"/>
       <w:pBdr>
         <w:top w:color="000000" w:space="1" w:sz="4" w:val="single"/>
@@ -974,7 +1055,6 @@
     <w:pPr>
       <w:keepNext w:val="0"/>
       <w:keepLines w:val="0"/>
-      <w:pageBreakBefore w:val="0"/>
       <w:widowControl w:val="1"/>
       <w:pBdr>
         <w:top w:space="0" w:sz="0" w:val="nil"/>
@@ -1183,7 +1263,7 @@
       <w:lvlText w:val="%1.%2.%3.%4.%5.%6"/>
       <w:lvlJc w:val="left"/>
       <w:pPr>
-        <w:ind w:left="2736" w:hanging="935.9999999999998"/>
+        <w:ind w:left="2736" w:hanging="935.9999999999995"/>
       </w:pPr>
       <w:rPr/>
     </w:lvl>
@@ -1371,7 +1451,7 @@
       <w:keepNext w:val="1"/>
       <w:keepLines w:val="1"/>
       <w:spacing w:after="0" w:before="600" w:lineRule="auto"/>
-      <w:ind w:left="360" w:hanging="360"/>
+      <w:ind w:left="720" w:hanging="360"/>
     </w:pPr>
     <w:rPr>
       <w:rFonts w:ascii="Calibri" w:cs="Calibri" w:eastAsia="Calibri" w:hAnsi="Calibri"/>
@@ -1471,286 +1551,6 @@
       <w:sz w:val="56"/>
       <w:szCs w:val="56"/>
     </w:rPr>
-  </w:style>
-  <w:style w:type="paragraph" w:styleId="Normal">
-    <w:name w:val="Normal"/>
-    <w:qFormat w:val="1"/>
-    <w:pPr>
-      <w:widowControl w:val="1"/>
-      <w:kinsoku w:val="1"/>
-      <w:overflowPunct w:val="1"/>
-      <w:autoSpaceDE w:val="1"/>
-      <w:bidi w:val="0"/>
-      <w:snapToGrid w:val="0"/>
-      <w:spacing w:after="0" w:before="120"/>
-      <w:jc w:val="left"/>
-    </w:pPr>
-    <w:rPr>
-      <w:rFonts w:ascii="Calibri" w:cs="DejaVu Sans" w:eastAsia="Calibri" w:hAnsi="Calibri"/>
-      <w:color w:val="auto"/>
-      <w:kern w:val="0"/>
-      <w:sz w:val="24"/>
-      <w:szCs w:val="24"/>
-      <w:lang w:bidi="ar-SA" w:eastAsia="en-US" w:val="el-GR"/>
-    </w:rPr>
-  </w:style>
-  <w:style w:type="paragraph" w:styleId="Heading1">
-    <w:name w:val="Heading 1"/>
-    <w:basedOn w:val="Normal"/>
-    <w:next w:val="Normal"/>
-    <w:qFormat w:val="1"/>
-    <w:pPr>
-      <w:keepNext w:val="1"/>
-      <w:keepLines w:val="1"/>
-      <w:numPr>
-        <w:ilvl w:val="0"/>
-        <w:numId w:val="1"/>
-      </w:numPr>
-      <w:spacing w:after="0" w:before="600"/>
-      <w:outlineLvl w:val="0"/>
-    </w:pPr>
-    <w:rPr>
-      <w:rFonts w:ascii="Calibri Light" w:cs="DejaVu Sans" w:eastAsia="Calibri" w:hAnsi="Calibri Light"/>
-      <w:sz w:val="32"/>
-      <w:szCs w:val="32"/>
-    </w:rPr>
-  </w:style>
-  <w:style w:type="paragraph" w:styleId="Heading2">
-    <w:name w:val="Heading 2"/>
-    <w:basedOn w:val="Normal"/>
-    <w:next w:val="Normal"/>
-    <w:qFormat w:val="1"/>
-    <w:pPr>
-      <w:keepNext w:val="1"/>
-      <w:keepLines w:val="1"/>
-      <w:numPr>
-        <w:ilvl w:val="0"/>
-        <w:numId w:val="0"/>
-      </w:numPr>
-      <w:spacing w:after="0" w:before="240"/>
-      <w:ind w:left="567" w:right="0" w:hanging="567"/>
-      <w:outlineLvl w:val="1"/>
-    </w:pPr>
-    <w:rPr>
-      <w:rFonts w:ascii="Calibri Light" w:cs="DejaVu Sans" w:eastAsia="Calibri" w:hAnsi="Calibri Light"/>
-      <w:sz w:val="26"/>
-      <w:szCs w:val="26"/>
-    </w:rPr>
-  </w:style>
-  <w:style w:type="character" w:styleId="DefaultParagraphFont">
-    <w:name w:val="Default Paragraph Font"/>
-    <w:qFormat w:val="1"/>
-    <w:rPr/>
-  </w:style>
-  <w:style w:type="character" w:styleId="Heading1Char">
-    <w:name w:val="Heading 1 Char"/>
-    <w:basedOn w:val="DefaultParagraphFont"/>
-    <w:qFormat w:val="1"/>
-    <w:rPr>
-      <w:rFonts w:ascii="Calibri Light" w:cs="DejaVu Sans" w:eastAsia="Calibri" w:hAnsi="Calibri Light"/>
-      <w:sz w:val="32"/>
-      <w:szCs w:val="32"/>
-      <w:lang w:val="el-GR"/>
-    </w:rPr>
-  </w:style>
-  <w:style w:type="character" w:styleId="Heading2Char">
-    <w:name w:val="Heading 2 Char"/>
-    <w:basedOn w:val="DefaultParagraphFont"/>
-    <w:qFormat w:val="1"/>
-    <w:rPr>
-      <w:rFonts w:ascii="Calibri Light" w:cs="DejaVu Sans" w:eastAsia="Calibri" w:hAnsi="Calibri Light"/>
-      <w:sz w:val="26"/>
-      <w:szCs w:val="26"/>
-      <w:lang w:val="el-GR"/>
-    </w:rPr>
-  </w:style>
-  <w:style w:type="character" w:styleId="TitleChar">
-    <w:name w:val="Title Char"/>
-    <w:basedOn w:val="DefaultParagraphFont"/>
-    <w:qFormat w:val="1"/>
-    <w:rPr>
-      <w:rFonts w:ascii="Calibri Light" w:cs="DejaVu Sans" w:eastAsia="Calibri" w:hAnsi="Calibri Light"/>
-      <w:spacing w:val="-10"/>
-      <w:kern w:val="2"/>
-      <w:sz w:val="56"/>
-      <w:szCs w:val="56"/>
-      <w:lang w:val="el-GR"/>
-    </w:rPr>
-  </w:style>
-  <w:style w:type="character" w:styleId="HeaderChar">
-    <w:name w:val="Header Char"/>
-    <w:basedOn w:val="DefaultParagraphFont"/>
-    <w:qFormat w:val="1"/>
-    <w:rPr>
-      <w:lang w:val="el-GR"/>
-    </w:rPr>
-  </w:style>
-  <w:style w:type="character" w:styleId="FooterChar">
-    <w:name w:val="Footer Char"/>
-    <w:basedOn w:val="DefaultParagraphFont"/>
-    <w:qFormat w:val="1"/>
-    <w:rPr>
-      <w:lang w:val="el-GR"/>
-    </w:rPr>
-  </w:style>
-  <w:style w:type="character" w:styleId="SubtitleChar">
-    <w:name w:val="Subtitle Char"/>
-    <w:basedOn w:val="DefaultParagraphFont"/>
-    <w:qFormat w:val="1"/>
-    <w:rPr>
-      <w:rFonts w:eastAsia="Calibri"/>
-      <w:color w:val="5a5a5a"/>
-      <w:spacing w:val="15"/>
-      <w:sz w:val="28"/>
-      <w:szCs w:val="22"/>
-      <w:lang w:val="el-GR"/>
-    </w:rPr>
-  </w:style>
-  <w:style w:type="character" w:styleId="Bullets">
-    <w:name w:val="Bullets"/>
-    <w:qFormat w:val="1"/>
-    <w:rPr>
-      <w:rFonts w:ascii="OpenSymbol" w:cs="OpenSymbol" w:eastAsia="OpenSymbol" w:hAnsi="OpenSymbol"/>
-    </w:rPr>
-  </w:style>
-  <w:style w:type="paragraph" w:styleId="Heading">
-    <w:name w:val="Heading"/>
-    <w:basedOn w:val="Normal"/>
-    <w:next w:val="TextBody"/>
-    <w:qFormat w:val="1"/>
-    <w:pPr>
-      <w:keepNext w:val="1"/>
-      <w:spacing w:after="120" w:before="240"/>
-    </w:pPr>
-    <w:rPr>
-      <w:rFonts w:ascii="Liberation Sans" w:cs="Lohit Devanagari" w:eastAsia="Noto Sans CJK SC" w:hAnsi="Liberation Sans"/>
-      <w:sz w:val="28"/>
-      <w:szCs w:val="28"/>
-    </w:rPr>
-  </w:style>
-  <w:style w:type="paragraph" w:styleId="TextBody">
-    <w:name w:val="Body Text"/>
-    <w:basedOn w:val="Normal"/>
-    <w:pPr>
-      <w:spacing w:after="140" w:before="0" w:line="276" w:lineRule="auto"/>
-    </w:pPr>
-    <w:rPr/>
-  </w:style>
-  <w:style w:type="paragraph" w:styleId="List">
-    <w:name w:val="List"/>
-    <w:basedOn w:val="TextBody"/>
-    <w:pPr/>
-    <w:rPr>
-      <w:rFonts w:cs="Lohit Devanagari"/>
-    </w:rPr>
-  </w:style>
-  <w:style w:type="paragraph" w:styleId="Caption">
-    <w:name w:val="Caption"/>
-    <w:basedOn w:val="Normal"/>
-    <w:qFormat w:val="1"/>
-    <w:pPr>
-      <w:suppressLineNumbers w:val="1"/>
-      <w:spacing w:after="120" w:before="120"/>
-    </w:pPr>
-    <w:rPr>
-      <w:rFonts w:cs="Lohit Devanagari"/>
-      <w:i w:val="1"/>
-      <w:iCs w:val="1"/>
-      <w:sz w:val="24"/>
-      <w:szCs w:val="24"/>
-    </w:rPr>
-  </w:style>
-  <w:style w:type="paragraph" w:styleId="Index">
-    <w:name w:val="Index"/>
-    <w:basedOn w:val="Normal"/>
-    <w:qFormat w:val="1"/>
-    <w:pPr>
-      <w:suppressLineNumbers w:val="1"/>
-    </w:pPr>
-    <w:rPr>
-      <w:rFonts w:cs="Lohit Devanagari"/>
-    </w:rPr>
-  </w:style>
-  <w:style w:type="paragraph" w:styleId="Description">
-    <w:name w:val="Description"/>
-    <w:basedOn w:val="Normal"/>
-    <w:qFormat w:val="1"/>
-    <w:pPr/>
-    <w:rPr>
-      <w:i w:val="1"/>
-      <w:color w:val="8496b0"/>
-      <w:sz w:val="20"/>
-    </w:rPr>
-  </w:style>
-  <w:style w:type="paragraph" w:styleId="Title">
-    <w:name w:val="Title"/>
-    <w:basedOn w:val="Normal"/>
-    <w:next w:val="Normal"/>
-    <w:qFormat w:val="1"/>
-    <w:pPr>
-      <w:spacing w:after="0" w:before="0"/>
-      <w:contextualSpacing w:val="1"/>
-    </w:pPr>
-    <w:rPr>
-      <w:rFonts w:ascii="Calibri Light" w:cs="DejaVu Sans" w:eastAsia="Calibri" w:hAnsi="Calibri Light"/>
-      <w:spacing w:val="-10"/>
-      <w:kern w:val="2"/>
-      <w:sz w:val="56"/>
-      <w:szCs w:val="56"/>
-    </w:rPr>
-  </w:style>
-  <w:style w:type="paragraph" w:styleId="HeaderandFooter">
-    <w:name w:val="Header and Footer"/>
-    <w:basedOn w:val="Normal"/>
-    <w:qFormat w:val="1"/>
-    <w:pPr/>
-    <w:rPr/>
-  </w:style>
-  <w:style w:type="paragraph" w:styleId="Header">
-    <w:name w:val="Header"/>
-    <w:basedOn w:val="Normal"/>
-    <w:pPr>
-      <w:tabs>
-        <w:tab w:val="clear" w:pos="720"/>
-        <w:tab w:val="center" w:leader="none" w:pos="4680"/>
-        <w:tab w:val="right" w:leader="none" w:pos="9360"/>
-      </w:tabs>
-      <w:spacing w:after="0" w:before="0"/>
-    </w:pPr>
-    <w:rPr/>
-  </w:style>
-  <w:style w:type="paragraph" w:styleId="Footer">
-    <w:name w:val="Footer"/>
-    <w:basedOn w:val="Normal"/>
-    <w:pPr>
-      <w:tabs>
-        <w:tab w:val="clear" w:pos="720"/>
-        <w:tab w:val="center" w:leader="none" w:pos="4680"/>
-        <w:tab w:val="right" w:leader="none" w:pos="9360"/>
-      </w:tabs>
-      <w:spacing w:after="0" w:before="0"/>
-    </w:pPr>
-    <w:rPr/>
-  </w:style>
-  <w:style w:type="paragraph" w:styleId="Subtitle">
-    <w:name w:val="Subtitle"/>
-    <w:basedOn w:val="Normal"/>
-    <w:next w:val="Normal"/>
-    <w:qFormat w:val="1"/>
-    <w:pPr>
-      <w:spacing w:after="160" w:before="120"/>
-    </w:pPr>
-    <w:rPr>
-      <w:rFonts w:eastAsia="Calibri"/>
-      <w:color w:val="5a5a5a"/>
-      <w:spacing w:val="15"/>
-      <w:sz w:val="28"/>
-      <w:szCs w:val="22"/>
-    </w:rPr>
-  </w:style>
-  <w:style w:type="numbering" w:styleId="NoList">
-    <w:name w:val="No List"/>
-    <w:qFormat w:val="1"/>
   </w:style>
   <w:style w:type="paragraph" w:styleId="Subtitle">
     <w:name w:val="Subtitle"/>
@@ -2086,19 +1886,4 @@
   </a:objectDefaults>
   <a:extraClrSchemeLst/>
 </a:theme>
-</file>
-
-<file path=customXML/item1.xml><?xml version="1.0" encoding="utf-8"?>
-<go:gDocsCustomXmlDataStorage xmlns:go="http://customooxmlschemas.google.com/" xmlns:r="http://schemas.openxmlformats.org/officeDocument/2006/relationships">
-  <go:docsCustomData xmlns:go="http://customooxmlschemas.google.com/" roundtripDataSignature="AMtx7mj2gtXit4MQsutPTauOdpQIMTpqPQ==">AMUW2mUdb44YO57PdBLRZLpuV9LSc2N84jVHKPGERGb7Mh9JBer34wR/MOBllXN/JMUvL/BN+GfgIn2kKntUqctwhq/Nvk5U5y+Q4r8mJcNBQJ8BZtKEHcE=</go:docsCustomData>
-</go:gDocsCustomXmlDataStorage>
-</file>
-
-<file path=customXML/itemProps1.xml><?xml version="1.0" encoding="utf-8"?>
-<ds:datastoreItem xmlns:ds="http://schemas.openxmlformats.org/officeDocument/2006/customXml" ds:itemID="{11111111-1234-1234-1234-123412341234}">
-  <ds:schemaRefs>
-    <ds:schemaRef ds:uri="http://schemas.openxmlformats.org/officeDocument/2006/relationships"/>
-    <ds:schemaRef ds:uri="http://customooxmlschemas.google.com/"/>
-  </ds:schemaRefs>
-</ds:datastoreItem>
 </file>
</xml_diff>